<commit_message>
fix typos in homework
</commit_message>
<xml_diff>
--- a/static/HW/Using_R_HW.docx
+++ b/static/HW/Using_R_HW.docx
@@ -24,7 +24,7 @@
         <w:rPr>
           <w:rFonts w:cs="Times New Roman"/>
         </w:rPr>
-        <w:t xml:space="preserve">in the future, so ask lots of questions / get them to help you BUT do not just ask for the answer (or you might be miserable in March). </w:t>
+        <w:t xml:space="preserve">in the future, so ask lots of questions / get them to help you BUT do not just ask for the answer). </w:t>
       </w:r>
     </w:p>
     <w:p>
@@ -216,21 +216,7 @@
         <w:rPr>
           <w:rFonts w:cs="Times New Roman"/>
         </w:rPr>
-        <w:t xml:space="preserve"> </w:t>
-      </w:r>
-      <w:proofErr w:type="gramStart"/>
-      <w:r>
-        <w:rPr>
-          <w:rFonts w:cs="Times New Roman"/>
-        </w:rPr>
-        <w:t>half way</w:t>
-      </w:r>
-      <w:proofErr w:type="gramEnd"/>
-      <w:r>
-        <w:rPr>
-          <w:rFonts w:cs="Times New Roman"/>
-        </w:rPr>
-        <w:t xml:space="preserve"> through the command (e.g., 10+). What happens?</w:t>
+        <w:t xml:space="preserve"> half way through the command (e.g., 10+). What happens?</w:t>
       </w:r>
       <w:r>
         <w:rPr>
@@ -1627,21 +1613,7 @@
         <w:rPr>
           <w:rFonts w:cs="Times New Roman"/>
         </w:rPr>
-        <w:t xml:space="preserve">variables. You can't </w:t>
-      </w:r>
-      <w:proofErr w:type="gramStart"/>
-      <w:r>
-        <w:rPr>
-          <w:rFonts w:cs="Times New Roman"/>
-        </w:rPr>
-        <w:t>actually see</w:t>
-      </w:r>
-      <w:proofErr w:type="gramEnd"/>
-      <w:r>
-        <w:rPr>
-          <w:rFonts w:cs="Times New Roman"/>
-        </w:rPr>
-        <w:t xml:space="preserve"> it in the workspace because R is storing it in a “hidden”</w:t>
+        <w:t>variables. You can't actually see it in the workspace because R is storing it in a “hidden”</w:t>
       </w:r>
       <w:r>
         <w:rPr>
@@ -2266,7 +2238,13 @@
         <w:rPr>
           <w:rFonts w:cs="Times New Roman"/>
         </w:rPr>
-        <w:t xml:space="preserve">Import the CSV file provided on Blackboard. </w:t>
+        <w:t xml:space="preserve">Import the CSV file provided on  </w:t>
+      </w:r>
+      <w:r>
+        <w:rPr>
+          <w:rFonts w:cs="Times New Roman"/>
+        </w:rPr>
+        <w:t>OSF</w:t>
       </w:r>
     </w:p>
     <w:p>

</xml_diff>

<commit_message>
first lab assignment r
</commit_message>
<xml_diff>
--- a/static/HW/Using_R_HW.docx
+++ b/static/HW/Using_R_HW.docx
@@ -2238,13 +2238,51 @@
         <w:rPr>
           <w:rFonts w:cs="Times New Roman"/>
         </w:rPr>
-        <w:t xml:space="preserve">Import the CSV file provided on  </w:t>
+        <w:t xml:space="preserve">Import the </w:t>
+      </w:r>
+      <w:r>
+        <w:rPr>
+          <w:rFonts w:cs="Times New Roman"/>
+        </w:rPr>
+        <w:t>Excel</w:t>
+      </w:r>
+      <w:r>
+        <w:rPr>
+          <w:rFonts w:cs="Times New Roman"/>
+        </w:rPr>
+        <w:t xml:space="preserve"> file provided </w:t>
+      </w:r>
+      <w:proofErr w:type="gramStart"/>
+      <w:r>
+        <w:rPr>
+          <w:rFonts w:cs="Times New Roman"/>
+        </w:rPr>
+        <w:t xml:space="preserve">on  </w:t>
       </w:r>
       <w:r>
         <w:rPr>
           <w:rFonts w:cs="Times New Roman"/>
         </w:rPr>
         <w:t>OSF</w:t>
+      </w:r>
+      <w:proofErr w:type="gramEnd"/>
+      <w:r>
+        <w:rPr>
+          <w:rFonts w:cs="Times New Roman"/>
+        </w:rPr>
+        <w:t xml:space="preserve"> (</w:t>
+      </w:r>
+      <w:r>
+        <w:rPr>
+          <w:rFonts w:cs="Times New Roman"/>
+        </w:rPr>
+        <w:t>https://osf.io/jse8h</w:t>
+      </w:r>
+      <w:r>
+        <w:rPr>
+          <w:rFonts w:cs="Times New Roman"/>
+        </w:rPr>
+        <w:t>)</w:t>
       </w:r>
     </w:p>
     <w:p>

</xml_diff>